<commit_message>
Correzione 2PG e 3PG
</commit_message>
<xml_diff>
--- a/modelli/758/758_2PG.docx
+++ b/modelli/758/758_2PG.docx
@@ -467,7 +467,7 @@
     </w:tbl>
     <w:p>
       <w:pPr>
-        <w:pStyle w:val="Corpodeltesto"/>
+        <w:pStyle w:val="TextBody"/>
         <w:rPr/>
       </w:pPr>
       <w:r>
@@ -643,6 +643,7 @@
           <w:p>
             <w:pPr>
               <w:pStyle w:val="Normal"/>
+              <w:widowControl w:val="false"/>
               <w:rPr>
                 <w:b/>
                 <w:b/>
@@ -650,7 +651,10 @@
               </w:rPr>
             </w:pPr>
             <w:r>
-              <w:rPr/>
+              <w:rPr>
+                <w:b/>
+                <w:bCs/>
+              </w:rPr>
             </w:r>
           </w:p>
         </w:tc>
@@ -662,6 +666,7 @@
           <w:p>
             <w:pPr>
               <w:pStyle w:val="Normal"/>
+              <w:widowControl w:val="false"/>
               <w:rPr/>
             </w:pPr>
             <w:r>
@@ -694,7 +699,7 @@
     </w:tbl>
     <w:p>
       <w:pPr>
-        <w:pStyle w:val="Corpodeltesto"/>
+        <w:pStyle w:val="TextBody"/>
         <w:rPr/>
       </w:pPr>
       <w:r>
@@ -703,7 +708,7 @@
     </w:p>
     <w:p>
       <w:pPr>
-        <w:pStyle w:val="Corpodeltesto"/>
+        <w:pStyle w:val="TextBody"/>
         <w:keepNext w:val="true"/>
         <w:rPr/>
       </w:pPr>
@@ -899,7 +904,7 @@
     </w:tbl>
     <w:p>
       <w:pPr>
-        <w:pStyle w:val="Corpodeltesto"/>
+        <w:pStyle w:val="TextBody"/>
         <w:rPr>
           <w:b/>
           <w:b/>
@@ -920,7 +925,7 @@
     </w:p>
     <w:p>
       <w:pPr>
-        <w:pStyle w:val="Corpodeltesto"/>
+        <w:pStyle w:val="TextBody"/>
         <w:rPr/>
       </w:pPr>
       <w:r>
@@ -930,7 +935,7 @@
     </w:p>
     <w:p>
       <w:pPr>
-        <w:pStyle w:val="Corpodeltesto"/>
+        <w:pStyle w:val="TextBody"/>
         <w:spacing w:lineRule="auto" w:line="276" w:before="0" w:after="140"/>
         <w:jc w:val="both"/>
         <w:rPr/>
@@ -944,7 +949,7 @@
       <w:footerReference w:type="default" r:id="rId3"/>
       <w:type w:val="nextPage"/>
       <w:pgSz w:w="11906" w:h="16838"/>
-      <w:pgMar w:left="1134" w:right="1134" w:header="0" w:top="1134" w:footer="1134" w:bottom="1693" w:gutter="0"/>
+      <w:pgMar w:left="1134" w:right="1134" w:gutter="0" w:header="0" w:top="1134" w:footer="1134" w:bottom="1693"/>
       <w:pgNumType w:fmt="decimal"/>
       <w:formProt w:val="false"/>
       <w:textDirection w:val="lrTb"/>
@@ -958,12 +963,11 @@
 <w:ftr xmlns:o="urn:schemas-microsoft-com:office:office" xmlns:r="http://schemas.openxmlformats.org/officeDocument/2006/relationships" xmlns:v="urn:schemas-microsoft-com:vml" xmlns:w="http://schemas.openxmlformats.org/wordprocessingml/2006/main" xmlns:w10="urn:schemas-microsoft-com:office:word" xmlns:wp="http://schemas.openxmlformats.org/drawingml/2006/wordprocessingDrawing" xmlns:wps="http://schemas.microsoft.com/office/word/2010/wordprocessingShape" xmlns:wpg="http://schemas.microsoft.com/office/word/2010/wordprocessingGroup" xmlns:mc="http://schemas.openxmlformats.org/markup-compatibility/2006" xmlns:wp14="http://schemas.microsoft.com/office/word/2010/wordprocessingDrawing" xmlns:w14="http://schemas.microsoft.com/office/word/2010/wordml" mc:Ignorable="w14 wp14">
   <w:p>
     <w:pPr>
-      <w:pStyle w:val="Pidipagina"/>
-      <w:rPr/>
-    </w:pPr>
-    <w:r>
-      <w:rPr/>
-      <w:tab/>
+      <w:pStyle w:val="Footer"/>
+      <w:rPr/>
+    </w:pPr>
+    <w:r>
+      <w:rPr/>
       <w:t xml:space="preserve">Pagina </w:t>
     </w:r>
     <w:r>
@@ -1010,10 +1014,12 @@
       <w:rPr/>
       <w:fldChar w:fldCharType="end"/>
     </w:r>
-    <w:r>
-      <w:rPr/>
-      <w:tab/>
-    </w:r>
+  </w:p>
+  <w:p>
+    <w:pPr>
+      <w:pStyle w:val="Footer"/>
+      <w:rPr/>
+    </w:pPr>
     <w:r>
       <w:rPr>
         <w:sz w:val="14"/>
@@ -1077,7 +1083,7 @@
     <w:pPr>
       <w:widowControl/>
       <w:suppressAutoHyphens w:val="true"/>
-      <w:overflowPunct w:val="true"/>
+      <w:overflowPunct w:val="false"/>
       <w:bidi w:val="0"/>
       <w:spacing w:before="0" w:after="0"/>
       <w:jc w:val="left"/>
@@ -1099,6 +1105,7 @@
   <w:style w:type="character" w:styleId="CollegamentoInternet">
     <w:name w:val="Collegamento Internet"/>
     <w:basedOn w:val="DefaultParagraphFont"/>
+    <w:qFormat/>
     <w:rPr>
       <w:color w:val="0000FF"/>
       <w:u w:val="single"/>
@@ -1112,22 +1119,22 @@
       <w:color w:val="0000FF"/>
     </w:rPr>
   </w:style>
-  <w:style w:type="paragraph" w:styleId="Titolo">
-    <w:name w:val="Titolo"/>
+  <w:style w:type="paragraph" w:styleId="Heading">
+    <w:name w:val="Heading"/>
     <w:basedOn w:val="Normal"/>
-    <w:next w:val="Corpodeltesto"/>
+    <w:next w:val="TextBody"/>
     <w:qFormat/>
     <w:pPr>
       <w:keepNext w:val="true"/>
       <w:spacing w:before="240" w:after="120"/>
     </w:pPr>
     <w:rPr>
-      <w:rFonts w:ascii="Liberation Sans" w:hAnsi="Liberation Sans" w:eastAsia="Noto Sans CJK SC" w:cs="Lohit Devanagari"/>
+      <w:rFonts w:ascii="Liberation Sans" w:hAnsi="Liberation Sans" w:eastAsia="Noto Sans CJK SC" w:cs="Droid Sans Devanagari"/>
       <w:sz w:val="28"/>
       <w:szCs w:val="28"/>
     </w:rPr>
   </w:style>
-  <w:style w:type="paragraph" w:styleId="Corpodeltesto">
+  <w:style w:type="paragraph" w:styleId="TextBody">
     <w:name w:val="Body Text"/>
     <w:basedOn w:val="Normal"/>
     <w:pPr>
@@ -1136,15 +1143,15 @@
     </w:pPr>
     <w:rPr/>
   </w:style>
-  <w:style w:type="paragraph" w:styleId="Elenco">
+  <w:style w:type="paragraph" w:styleId="List">
     <w:name w:val="List"/>
-    <w:basedOn w:val="Corpodeltesto"/>
+    <w:basedOn w:val="TextBody"/>
     <w:pPr/>
     <w:rPr>
       <w:rFonts w:cs="Lohit Devanagari"/>
     </w:rPr>
   </w:style>
-  <w:style w:type="paragraph" w:styleId="Didascalia">
+  <w:style w:type="paragraph" w:styleId="Caption">
     <w:name w:val="Caption"/>
     <w:basedOn w:val="Normal"/>
     <w:qFormat/>
@@ -1160,6 +1167,33 @@
       <w:szCs w:val="24"/>
     </w:rPr>
   </w:style>
+  <w:style w:type="paragraph" w:styleId="Index">
+    <w:name w:val="Index"/>
+    <w:basedOn w:val="Normal"/>
+    <w:qFormat/>
+    <w:pPr>
+      <w:suppressLineNumbers/>
+    </w:pPr>
+    <w:rPr>
+      <w:rFonts w:cs="Droid Sans Devanagari"/>
+      <w:lang w:val="zxx" w:eastAsia="zxx" w:bidi="zxx"/>
+    </w:rPr>
+  </w:style>
+  <w:style w:type="paragraph" w:styleId="Titolo">
+    <w:name w:val="Titolo"/>
+    <w:basedOn w:val="Normal"/>
+    <w:next w:val="TextBody"/>
+    <w:qFormat/>
+    <w:pPr>
+      <w:keepNext w:val="true"/>
+      <w:spacing w:before="240" w:after="120"/>
+    </w:pPr>
+    <w:rPr>
+      <w:rFonts w:ascii="Liberation Sans" w:hAnsi="Liberation Sans" w:eastAsia="Noto Sans CJK SC" w:cs="Lohit Devanagari"/>
+      <w:sz w:val="28"/>
+      <w:szCs w:val="28"/>
+    </w:rPr>
+  </w:style>
   <w:style w:type="paragraph" w:styleId="Indice">
     <w:name w:val="Indice"/>
     <w:basedOn w:val="Normal"/>
@@ -1208,7 +1242,14 @@
     </w:pPr>
     <w:rPr/>
   </w:style>
-  <w:style w:type="paragraph" w:styleId="Pidipagina">
+  <w:style w:type="paragraph" w:styleId="HeaderandFooter">
+    <w:name w:val="Header and Footer"/>
+    <w:basedOn w:val="Normal"/>
+    <w:qFormat/>
+    <w:pPr/>
+    <w:rPr/>
+  </w:style>
+  <w:style w:type="paragraph" w:styleId="Footer">
     <w:name w:val="Footer"/>
     <w:basedOn w:val="Intestazioneepidipagina"/>
     <w:pPr>
@@ -1219,7 +1260,7 @@
   </w:style>
   <w:style w:type="paragraph" w:styleId="Pidipaginaasinistra">
     <w:name w:val="Piè di pagina a sinistra"/>
-    <w:basedOn w:val="Pidipagina"/>
+    <w:basedOn w:val="Footer"/>
     <w:qFormat/>
     <w:pPr>
       <w:suppressLineNumbers/>

</xml_diff>

<commit_message>
Aggiunto RGNR in intestazione e corretto numero pagina
</commit_message>
<xml_diff>
--- a/modelli/758/758_2PG.docx
+++ b/modelli/758/758_2PG.docx
@@ -467,7 +467,7 @@
     </w:tbl>
     <w:p>
       <w:pPr>
-        <w:pStyle w:val="TextBody"/>
+        <w:pStyle w:val="Corpodeltesto"/>
         <w:rPr/>
       </w:pPr>
       <w:r>
@@ -699,7 +699,7 @@
     </w:tbl>
     <w:p>
       <w:pPr>
-        <w:pStyle w:val="TextBody"/>
+        <w:pStyle w:val="Corpodeltesto"/>
         <w:rPr/>
       </w:pPr>
       <w:r>
@@ -708,7 +708,7 @@
     </w:p>
     <w:p>
       <w:pPr>
-        <w:pStyle w:val="TextBody"/>
+        <w:pStyle w:val="Corpodeltesto"/>
         <w:keepNext w:val="true"/>
         <w:rPr/>
       </w:pPr>
@@ -904,7 +904,7 @@
     </w:tbl>
     <w:p>
       <w:pPr>
-        <w:pStyle w:val="TextBody"/>
+        <w:pStyle w:val="Corpodeltesto"/>
         <w:rPr>
           <w:b/>
           <w:b/>
@@ -925,7 +925,7 @@
     </w:p>
     <w:p>
       <w:pPr>
-        <w:pStyle w:val="TextBody"/>
+        <w:pStyle w:val="Corpodeltesto"/>
         <w:rPr/>
       </w:pPr>
       <w:r>
@@ -935,7 +935,7 @@
     </w:p>
     <w:p>
       <w:pPr>
-        <w:pStyle w:val="TextBody"/>
+        <w:pStyle w:val="Corpodeltesto"/>
         <w:spacing w:lineRule="auto" w:line="276" w:before="0" w:after="140"/>
         <w:jc w:val="both"/>
         <w:rPr/>
@@ -963,7 +963,7 @@
 <w:ftr xmlns:o="urn:schemas-microsoft-com:office:office" xmlns:r="http://schemas.openxmlformats.org/officeDocument/2006/relationships" xmlns:v="urn:schemas-microsoft-com:vml" xmlns:w="http://schemas.openxmlformats.org/wordprocessingml/2006/main" xmlns:w10="urn:schemas-microsoft-com:office:word" xmlns:wp="http://schemas.openxmlformats.org/drawingml/2006/wordprocessingDrawing" xmlns:wps="http://schemas.microsoft.com/office/word/2010/wordprocessingShape" xmlns:wpg="http://schemas.microsoft.com/office/word/2010/wordprocessingGroup" xmlns:mc="http://schemas.openxmlformats.org/markup-compatibility/2006" xmlns:wp14="http://schemas.microsoft.com/office/word/2010/wordprocessingDrawing" xmlns:w14="http://schemas.microsoft.com/office/word/2010/wordml" mc:Ignorable="w14 wp14">
   <w:p>
     <w:pPr>
-      <w:pStyle w:val="Footer"/>
+      <w:pStyle w:val="Pidipagina"/>
       <w:rPr/>
     </w:pPr>
     <w:r>
@@ -1017,42 +1017,27 @@
   </w:p>
   <w:p>
     <w:pPr>
-      <w:pStyle w:val="Footer"/>
+      <w:pStyle w:val="Pidipagina"/>
       <w:rPr/>
     </w:pPr>
     <w:r>
-      <w:rPr>
-        <w:sz w:val="14"/>
-        <w:szCs w:val="14"/>
-      </w:rPr>
+      <w:rPr/>
       <w:fldChar w:fldCharType="begin"/>
     </w:r>
     <w:r>
-      <w:rPr>
-        <w:sz w:val="14"/>
-        <w:szCs w:val="14"/>
-      </w:rPr>
+      <w:rPr/>
       <w:instrText> FILENAME </w:instrText>
     </w:r>
     <w:r>
-      <w:rPr>
-        <w:sz w:val="14"/>
-        <w:szCs w:val="14"/>
-      </w:rPr>
+      <w:rPr/>
       <w:fldChar w:fldCharType="separate"/>
     </w:r>
     <w:r>
-      <w:rPr>
-        <w:sz w:val="14"/>
-        <w:szCs w:val="14"/>
-      </w:rPr>
+      <w:rPr/>
       <w:t>758_2PG.docx</w:t>
     </w:r>
     <w:r>
-      <w:rPr>
-        <w:sz w:val="14"/>
-        <w:szCs w:val="14"/>
-      </w:rPr>
+      <w:rPr/>
       <w:fldChar w:fldCharType="end"/>
     </w:r>
   </w:p>
@@ -1083,7 +1068,7 @@
     <w:pPr>
       <w:widowControl/>
       <w:suppressAutoHyphens w:val="true"/>
-      <w:overflowPunct w:val="false"/>
+      <w:overflowPunct w:val="true"/>
       <w:bidi w:val="0"/>
       <w:spacing w:before="0" w:after="0"/>
       <w:jc w:val="left"/>
@@ -1119,22 +1104,22 @@
       <w:color w:val="0000FF"/>
     </w:rPr>
   </w:style>
-  <w:style w:type="paragraph" w:styleId="Heading">
-    <w:name w:val="Heading"/>
+  <w:style w:type="paragraph" w:styleId="Titolo">
+    <w:name w:val="Titolo"/>
     <w:basedOn w:val="Normal"/>
-    <w:next w:val="TextBody"/>
+    <w:next w:val="Corpodeltesto"/>
     <w:qFormat/>
     <w:pPr>
       <w:keepNext w:val="true"/>
       <w:spacing w:before="240" w:after="120"/>
     </w:pPr>
     <w:rPr>
-      <w:rFonts w:ascii="Liberation Sans" w:hAnsi="Liberation Sans" w:eastAsia="Noto Sans CJK SC" w:cs="Droid Sans Devanagari"/>
+      <w:rFonts w:ascii="Liberation Sans" w:hAnsi="Liberation Sans" w:eastAsia="Noto Sans CJK SC" w:cs="Lohit Devanagari"/>
       <w:sz w:val="28"/>
       <w:szCs w:val="28"/>
     </w:rPr>
   </w:style>
-  <w:style w:type="paragraph" w:styleId="TextBody">
+  <w:style w:type="paragraph" w:styleId="Corpodeltesto">
     <w:name w:val="Body Text"/>
     <w:basedOn w:val="Normal"/>
     <w:pPr>
@@ -1143,15 +1128,15 @@
     </w:pPr>
     <w:rPr/>
   </w:style>
-  <w:style w:type="paragraph" w:styleId="List">
+  <w:style w:type="paragraph" w:styleId="Elenco">
     <w:name w:val="List"/>
-    <w:basedOn w:val="TextBody"/>
+    <w:basedOn w:val="Corpodeltesto"/>
     <w:pPr/>
     <w:rPr>
       <w:rFonts w:cs="Lohit Devanagari"/>
     </w:rPr>
   </w:style>
-  <w:style w:type="paragraph" w:styleId="Caption">
+  <w:style w:type="paragraph" w:styleId="Didascalia">
     <w:name w:val="Caption"/>
     <w:basedOn w:val="Normal"/>
     <w:qFormat/>
@@ -1167,33 +1152,6 @@
       <w:szCs w:val="24"/>
     </w:rPr>
   </w:style>
-  <w:style w:type="paragraph" w:styleId="Index">
-    <w:name w:val="Index"/>
-    <w:basedOn w:val="Normal"/>
-    <w:qFormat/>
-    <w:pPr>
-      <w:suppressLineNumbers/>
-    </w:pPr>
-    <w:rPr>
-      <w:rFonts w:cs="Droid Sans Devanagari"/>
-      <w:lang w:val="zxx" w:eastAsia="zxx" w:bidi="zxx"/>
-    </w:rPr>
-  </w:style>
-  <w:style w:type="paragraph" w:styleId="Titolo">
-    <w:name w:val="Titolo"/>
-    <w:basedOn w:val="Normal"/>
-    <w:next w:val="TextBody"/>
-    <w:qFormat/>
-    <w:pPr>
-      <w:keepNext w:val="true"/>
-      <w:spacing w:before="240" w:after="120"/>
-    </w:pPr>
-    <w:rPr>
-      <w:rFonts w:ascii="Liberation Sans" w:hAnsi="Liberation Sans" w:eastAsia="Noto Sans CJK SC" w:cs="Lohit Devanagari"/>
-      <w:sz w:val="28"/>
-      <w:szCs w:val="28"/>
-    </w:rPr>
-  </w:style>
   <w:style w:type="paragraph" w:styleId="Indice">
     <w:name w:val="Indice"/>
     <w:basedOn w:val="Normal"/>
@@ -1232,24 +1190,10 @@
     <w:name w:val="Intestazione e piè di pagina"/>
     <w:basedOn w:val="Normal"/>
     <w:qFormat/>
-    <w:pPr>
-      <w:suppressLineNumbers/>
-      <w:tabs>
-        <w:tab w:val="clear" w:pos="709"/>
-        <w:tab w:val="center" w:pos="4819" w:leader="none"/>
-        <w:tab w:val="right" w:pos="9638" w:leader="none"/>
-      </w:tabs>
-    </w:pPr>
-    <w:rPr/>
-  </w:style>
-  <w:style w:type="paragraph" w:styleId="HeaderandFooter">
-    <w:name w:val="Header and Footer"/>
-    <w:basedOn w:val="Normal"/>
-    <w:qFormat/>
     <w:pPr/>
     <w:rPr/>
   </w:style>
-  <w:style w:type="paragraph" w:styleId="Footer">
+  <w:style w:type="paragraph" w:styleId="Pidipagina">
     <w:name w:val="Footer"/>
     <w:basedOn w:val="Intestazioneepidipagina"/>
     <w:pPr>
@@ -1260,7 +1204,7 @@
   </w:style>
   <w:style w:type="paragraph" w:styleId="Pidipaginaasinistra">
     <w:name w:val="Piè di pagina a sinistra"/>
-    <w:basedOn w:val="Footer"/>
+    <w:basedOn w:val="Pidipagina"/>
     <w:qFormat/>
     <w:pPr>
       <w:suppressLineNumbers/>

</xml_diff>

<commit_message>
Aggiornamento modelli 758 con PEC specifica (hardcoded purtroppo), RGNR e nome magistrato di riferimento. Aggiunto il campo descrizione2 alla tabella di elenco contravvenzioni (per 3PG e 6bPG) che dovrebbe contenere la descrizione della contravvenzione, ma non funziona ancora
</commit_message>
<xml_diff>
--- a/modelli/758/758_2PG.docx
+++ b/modelli/758/758_2PG.docx
@@ -244,43 +244,7 @@
                 <w:sz w:val="20"/>
                 <w:szCs w:val="20"/>
               </w:rPr>
-              <w:fldChar w:fldCharType="begin"/>
-            </w:r>
-            <w:r>
-              <w:rPr>
-                <w:sz w:val="20"/>
-                <w:i/>
-                <w:szCs w:val="20"/>
-                <w:iCs/>
-              </w:rPr>
-              <w:instrText> MERGEFIELD $PEC_COMANDO </w:instrText>
-            </w:r>
-            <w:r>
-              <w:rPr>
-                <w:sz w:val="20"/>
-                <w:i/>
-                <w:szCs w:val="20"/>
-                <w:iCs/>
-              </w:rPr>
-              <w:fldChar w:fldCharType="separate"/>
-            </w:r>
-            <w:r>
-              <w:rPr>
-                <w:sz w:val="20"/>
-                <w:i/>
-                <w:szCs w:val="20"/>
-                <w:iCs/>
-              </w:rPr>
-              <w:t>&lt;$PEC_COMANDO&gt;</w:t>
-            </w:r>
-            <w:r>
-              <w:rPr>
-                <w:sz w:val="20"/>
-                <w:i/>
-                <w:szCs w:val="20"/>
-                <w:iCs/>
-              </w:rPr>
-              <w:fldChar w:fldCharType="end"/>
+              <w:t>com.savona@cert.vigilfuoco.it</w:t>
             </w:r>
           </w:p>
         </w:tc>
@@ -1068,7 +1032,7 @@
     <w:pPr>
       <w:widowControl/>
       <w:suppressAutoHyphens w:val="true"/>
-      <w:overflowPunct w:val="true"/>
+      <w:overflowPunct w:val="false"/>
       <w:bidi w:val="0"/>
       <w:spacing w:before="0" w:after="0"/>
       <w:jc w:val="left"/>

</xml_diff>

<commit_message>
Correzione modelli 758 (levato SV, corretto savona@)
</commit_message>
<xml_diff>
--- a/modelli/758/758_2PG.docx
+++ b/modelli/758/758_2PG.docx
@@ -1,6 +1,6 @@
 
 <file path=word/document.xml><?xml version="1.0" encoding="utf-8"?>
-<w:document xmlns:o="urn:schemas-microsoft-com:office:office" xmlns:r="http://schemas.openxmlformats.org/officeDocument/2006/relationships" xmlns:v="urn:schemas-microsoft-com:vml" xmlns:w="http://schemas.openxmlformats.org/wordprocessingml/2006/main" xmlns:w10="urn:schemas-microsoft-com:office:word" xmlns:wp="http://schemas.openxmlformats.org/drawingml/2006/wordprocessingDrawing" xmlns:wps="http://schemas.microsoft.com/office/word/2010/wordprocessingShape" xmlns:wpg="http://schemas.microsoft.com/office/word/2010/wordprocessingGroup" xmlns:mc="http://schemas.openxmlformats.org/markup-compatibility/2006" xmlns:wp14="http://schemas.microsoft.com/office/word/2010/wordprocessingDrawing" xmlns:w14="http://schemas.microsoft.com/office/word/2010/wordml" mc:Ignorable="w14 wp14">
+<w:document xmlns:o="urn:schemas-microsoft-com:office:office" xmlns:r="http://schemas.openxmlformats.org/officeDocument/2006/relationships" xmlns:v="urn:schemas-microsoft-com:vml" xmlns:w="http://schemas.openxmlformats.org/wordprocessingml/2006/main" xmlns:w10="urn:schemas-microsoft-com:office:word" xmlns:wp="http://schemas.openxmlformats.org/drawingml/2006/wordprocessingDrawing" xmlns:wps="http://schemas.microsoft.com/office/word/2010/wordprocessingShape" xmlns:wpg="http://schemas.microsoft.com/office/word/2010/wordprocessingGroup" xmlns:mc="http://schemas.openxmlformats.org/markup-compatibility/2006" xmlns:wp14="http://schemas.microsoft.com/office/word/2010/wordprocessingDrawing" xmlns:w14="http://schemas.microsoft.com/office/word/2010/wordml" xmlns:w15="http://schemas.microsoft.com/office/word/2012/wordml" mc:Ignorable="w14 wp14 w15">
   <w:body>
     <w:tbl>
       <w:tblPr>
@@ -159,7 +159,7 @@
                 <w:sz w:val="20"/>
                 <w:rFonts w:ascii="Arial" w:hAnsi="Arial"/>
               </w:rPr>
-              <w:instrText> MERGEFIELD $NOME_COMANDO </w:instrText>
+              <w:instrText xml:space="preserve"> MERGEFIELD $NOME_COMANDO </w:instrText>
             </w:r>
             <w:r>
               <w:rPr>
@@ -193,11 +193,7 @@
               <w:bidi w:val="0"/>
               <w:jc w:val="center"/>
               <w:rPr>
-                <w:i/>
-                <w:i/>
-                <w:iCs/>
-                <w:sz w:val="20"/>
-                <w:szCs w:val="20"/>
+                <w:rFonts w:ascii="Liberation Serif" w:hAnsi="Liberation Serif"/>
               </w:rPr>
             </w:pPr>
             <w:r>
@@ -226,6 +222,7 @@
           <w:p>
             <w:pPr>
               <w:pStyle w:val="Normal"/>
+              <w:keepNext w:val="true"/>
               <w:widowControl w:val="false"/>
               <w:bidi w:val="0"/>
               <w:jc w:val="center"/>
@@ -244,7 +241,66 @@
                 <w:sz w:val="20"/>
                 <w:szCs w:val="20"/>
               </w:rPr>
-              <w:t>com.savona@cert.vigilfuoco.it</w:t>
+              <w:t>com.</w:t>
+            </w:r>
+            <w:r>
+              <w:rPr>
+                <w:i/>
+                <w:iCs/>
+                <w:caps/>
+                <w:sz w:val="20"/>
+                <w:szCs w:val="20"/>
+              </w:rPr>
+              <w:fldChar w:fldCharType="begin"/>
+            </w:r>
+            <w:r>
+              <w:rPr>
+                <w:caps/>
+                <w:sz w:val="20"/>
+                <w:i/>
+                <w:szCs w:val="20"/>
+                <w:iCs/>
+              </w:rPr>
+              <w:instrText xml:space="preserve"> MERGEFIELD $NOME_COMANDO </w:instrText>
+            </w:r>
+            <w:r>
+              <w:rPr>
+                <w:caps/>
+                <w:sz w:val="20"/>
+                <w:i/>
+                <w:szCs w:val="20"/>
+                <w:iCs/>
+              </w:rPr>
+              <w:fldChar w:fldCharType="separate"/>
+            </w:r>
+            <w:r>
+              <w:rPr>
+                <w:caps/>
+                <w:sz w:val="20"/>
+                <w:i/>
+                <w:szCs w:val="20"/>
+                <w:iCs/>
+              </w:rPr>
+              <w:t>&lt;$NOME_COMANDO&gt;</w:t>
+            </w:r>
+            <w:r>
+              <w:rPr>
+                <w:caps/>
+                <w:sz w:val="20"/>
+                <w:i/>
+                <w:szCs w:val="20"/>
+                <w:iCs/>
+              </w:rPr>
+              <w:fldChar w:fldCharType="end"/>
+            </w:r>
+            <w:r>
+              <w:rPr>
+                <w:i/>
+                <w:iCs/>
+                <w:sz w:val="20"/>
+                <w:szCs w:val="20"/>
+              </w:rPr>
+              <w:t>@cert.vigilfuoco.it</w:t>
             </w:r>
           </w:p>
         </w:tc>
@@ -267,7 +323,7 @@
             </w:r>
             <w:r>
               <w:rPr/>
-              <w:instrText> MERGEFIELD $COMUNE_COMANDO </w:instrText>
+              <w:instrText xml:space="preserve"> MERGEFIELD $COMUNE_COMANDO </w:instrText>
             </w:r>
             <w:r>
               <w:rPr/>
@@ -310,7 +366,7 @@
             </w:r>
             <w:r>
               <w:rPr/>
-              <w:instrText> MERGEFIELD $NUM_PRATICA </w:instrText>
+              <w:instrText xml:space="preserve"> MERGEFIELD $NUM_PRATICA </w:instrText>
             </w:r>
             <w:r>
               <w:rPr/>
@@ -342,7 +398,7 @@
             </w:r>
             <w:r>
               <w:rPr/>
-              <w:instrText> MERGEFIELD $NUM_FASCICOLO_PROCEDIMENTO </w:instrText>
+              <w:instrText xml:space="preserve"> MERGEFIELD $NUM_FASCICOLO_PROCEDIMENTO </w:instrText>
             </w:r>
             <w:r>
               <w:rPr/>
@@ -411,7 +467,7 @@
             </w:r>
             <w:r>
               <w:rPr/>
-              <w:instrText> MERGEFIELD $TRIBUNALE </w:instrText>
+              <w:instrText xml:space="preserve"> MERGEFIELD $TRIBUNALE </w:instrText>
             </w:r>
             <w:r>
               <w:rPr/>
@@ -431,7 +487,7 @@
     </w:tbl>
     <w:p>
       <w:pPr>
-        <w:pStyle w:val="Corpodeltesto"/>
+        <w:pStyle w:val="TextBody"/>
         <w:rPr/>
       </w:pPr>
       <w:r>
@@ -523,7 +579,7 @@
             </w:r>
             <w:r>
               <w:rPr/>
-              <w:instrText> MERGEFIELD $RAGIONE_SOCIALE </w:instrText>
+              <w:instrText xml:space="preserve"> MERGEFIELD $RAGIONE_SOCIALE </w:instrText>
             </w:r>
             <w:r>
               <w:rPr/>
@@ -547,7 +603,7 @@
             </w:r>
             <w:r>
               <w:rPr/>
-              <w:instrText> MERGEFIELD $INDIRIZZO_PROCEDIMENTO </w:instrText>
+              <w:instrText xml:space="preserve"> MERGEFIELD $INDIRIZZO_PROCEDIMENTO </w:instrText>
             </w:r>
             <w:r>
               <w:rPr/>
@@ -578,7 +634,7 @@
             </w:r>
             <w:r>
               <w:rPr/>
-              <w:instrText> MERGEFIELD $LEGALE_RAPPRESENTANTE_NOME </w:instrText>
+              <w:instrText xml:space="preserve"> MERGEFIELD $LEGALE_RAPPRESENTANTE_NOME </w:instrText>
             </w:r>
             <w:r>
               <w:rPr/>
@@ -643,7 +699,7 @@
             </w:r>
             <w:r>
               <w:rPr/>
-              <w:instrText> MERGEFIELD $CONTRAVVENTORE </w:instrText>
+              <w:instrText xml:space="preserve"> MERGEFIELD $CONTRAVVENTORE </w:instrText>
             </w:r>
             <w:r>
               <w:rPr/>
@@ -663,7 +719,7 @@
     </w:tbl>
     <w:p>
       <w:pPr>
-        <w:pStyle w:val="Corpodeltesto"/>
+        <w:pStyle w:val="TextBody"/>
         <w:rPr/>
       </w:pPr>
       <w:r>
@@ -672,7 +728,7 @@
     </w:p>
     <w:p>
       <w:pPr>
-        <w:pStyle w:val="Corpodeltesto"/>
+        <w:pStyle w:val="TextBody"/>
         <w:keepNext w:val="true"/>
         <w:rPr/>
       </w:pPr>
@@ -754,7 +810,7 @@
             </w:r>
             <w:r>
               <w:rPr/>
-              <w:instrText> MERGEFIELD $ELENCO_ADDETTI </w:instrText>
+              <w:instrText xml:space="preserve"> MERGEFIELD $ELENCO_ADDETTI </w:instrText>
             </w:r>
             <w:r>
               <w:rPr/>
@@ -812,7 +868,7 @@
             </w:r>
             <w:r>
               <w:rPr/>
-              <w:instrText> MERGEFIELD $NOME_COMANDANTE </w:instrText>
+              <w:instrText xml:space="preserve"> MERGEFIELD $NOME_COMANDANTE </w:instrText>
             </w:r>
             <w:r>
               <w:rPr/>
@@ -836,7 +892,7 @@
             </w:r>
             <w:r>
               <w:rPr/>
-              <w:instrText> MERGEFIELD $COGNOME_COMANDANTE </w:instrText>
+              <w:instrText xml:space="preserve"> MERGEFIELD $COGNOME_COMANDANTE </w:instrText>
             </w:r>
             <w:r>
               <w:rPr/>
@@ -868,7 +924,7 @@
     </w:tbl>
     <w:p>
       <w:pPr>
-        <w:pStyle w:val="Corpodeltesto"/>
+        <w:pStyle w:val="TextBody"/>
         <w:rPr>
           <w:b/>
           <w:b/>
@@ -889,7 +945,7 @@
     </w:p>
     <w:p>
       <w:pPr>
-        <w:pStyle w:val="Corpodeltesto"/>
+        <w:pStyle w:val="TextBody"/>
         <w:rPr/>
       </w:pPr>
       <w:r>
@@ -899,7 +955,7 @@
     </w:p>
     <w:p>
       <w:pPr>
-        <w:pStyle w:val="Corpodeltesto"/>
+        <w:pStyle w:val="TextBody"/>
         <w:spacing w:lineRule="auto" w:line="276" w:before="0" w:after="140"/>
         <w:jc w:val="both"/>
         <w:rPr/>
@@ -924,10 +980,10 @@
 </file>
 
 <file path=word/footer1.xml><?xml version="1.0" encoding="utf-8"?>
-<w:ftr xmlns:o="urn:schemas-microsoft-com:office:office" xmlns:r="http://schemas.openxmlformats.org/officeDocument/2006/relationships" xmlns:v="urn:schemas-microsoft-com:vml" xmlns:w="http://schemas.openxmlformats.org/wordprocessingml/2006/main" xmlns:w10="urn:schemas-microsoft-com:office:word" xmlns:wp="http://schemas.openxmlformats.org/drawingml/2006/wordprocessingDrawing" xmlns:wps="http://schemas.microsoft.com/office/word/2010/wordprocessingShape" xmlns:wpg="http://schemas.microsoft.com/office/word/2010/wordprocessingGroup" xmlns:mc="http://schemas.openxmlformats.org/markup-compatibility/2006" xmlns:wp14="http://schemas.microsoft.com/office/word/2010/wordprocessingDrawing" xmlns:w14="http://schemas.microsoft.com/office/word/2010/wordml" mc:Ignorable="w14 wp14">
+<w:ftr xmlns:o="urn:schemas-microsoft-com:office:office" xmlns:r="http://schemas.openxmlformats.org/officeDocument/2006/relationships" xmlns:v="urn:schemas-microsoft-com:vml" xmlns:w="http://schemas.openxmlformats.org/wordprocessingml/2006/main" xmlns:w10="urn:schemas-microsoft-com:office:word" xmlns:wp="http://schemas.openxmlformats.org/drawingml/2006/wordprocessingDrawing" xmlns:wps="http://schemas.microsoft.com/office/word/2010/wordprocessingShape" xmlns:wpg="http://schemas.microsoft.com/office/word/2010/wordprocessingGroup" xmlns:mc="http://schemas.openxmlformats.org/markup-compatibility/2006" xmlns:wp14="http://schemas.microsoft.com/office/word/2010/wordprocessingDrawing" xmlns:w14="http://schemas.microsoft.com/office/word/2010/wordml" xmlns:w15="http://schemas.microsoft.com/office/word/2012/wordml" mc:Ignorable="w14 wp14 w15">
   <w:p>
     <w:pPr>
-      <w:pStyle w:val="Pidipagina"/>
+      <w:pStyle w:val="Footer"/>
       <w:rPr/>
     </w:pPr>
     <w:r>
@@ -940,7 +996,7 @@
     </w:r>
     <w:r>
       <w:rPr/>
-      <w:instrText> PAGE </w:instrText>
+      <w:instrText xml:space="preserve"> PAGE </w:instrText>
     </w:r>
     <w:r>
       <w:rPr/>
@@ -964,7 +1020,7 @@
     </w:r>
     <w:r>
       <w:rPr/>
-      <w:instrText> NUMPAGES </w:instrText>
+      <w:instrText xml:space="preserve"> NUMPAGES </w:instrText>
     </w:r>
     <w:r>
       <w:rPr/>
@@ -981,7 +1037,7 @@
   </w:p>
   <w:p>
     <w:pPr>
-      <w:pStyle w:val="Pidipagina"/>
+      <w:pStyle w:val="Footer"/>
       <w:rPr/>
     </w:pPr>
     <w:r>
@@ -990,7 +1046,7 @@
     </w:r>
     <w:r>
       <w:rPr/>
-      <w:instrText> FILENAME </w:instrText>
+      <w:instrText xml:space="preserve"> FILENAME </w:instrText>
     </w:r>
     <w:r>
       <w:rPr/>
@@ -998,7 +1054,7 @@
     </w:r>
     <w:r>
       <w:rPr/>
-      <w:t>758_2PG.docx</w:t>
+      <w:t>758_2bPG.docx</w:t>
     </w:r>
     <w:r>
       <w:rPr/>
@@ -1032,7 +1088,7 @@
     <w:pPr>
       <w:widowControl/>
       <w:suppressAutoHyphens w:val="true"/>
-      <w:overflowPunct w:val="false"/>
+      <w:overflowPunct w:val="true"/>
       <w:bidi w:val="0"/>
       <w:spacing w:before="0" w:after="0"/>
       <w:jc w:val="left"/>
@@ -1068,10 +1124,10 @@
       <w:color w:val="0000FF"/>
     </w:rPr>
   </w:style>
-  <w:style w:type="paragraph" w:styleId="Titolo">
-    <w:name w:val="Titolo"/>
+  <w:style w:type="paragraph" w:styleId="Heading">
+    <w:name w:val="Heading"/>
     <w:basedOn w:val="Normal"/>
-    <w:next w:val="Corpodeltesto"/>
+    <w:next w:val="TextBody"/>
     <w:qFormat/>
     <w:pPr>
       <w:keepNext w:val="true"/>
@@ -1083,7 +1139,7 @@
       <w:szCs w:val="28"/>
     </w:rPr>
   </w:style>
-  <w:style w:type="paragraph" w:styleId="Corpodeltesto">
+  <w:style w:type="paragraph" w:styleId="TextBody">
     <w:name w:val="Body Text"/>
     <w:basedOn w:val="Normal"/>
     <w:pPr>
@@ -1092,15 +1148,15 @@
     </w:pPr>
     <w:rPr/>
   </w:style>
-  <w:style w:type="paragraph" w:styleId="Elenco">
+  <w:style w:type="paragraph" w:styleId="List">
     <w:name w:val="List"/>
-    <w:basedOn w:val="Corpodeltesto"/>
+    <w:basedOn w:val="TextBody"/>
     <w:pPr/>
     <w:rPr>
       <w:rFonts w:cs="Lohit Devanagari"/>
     </w:rPr>
   </w:style>
-  <w:style w:type="paragraph" w:styleId="Didascalia">
+  <w:style w:type="paragraph" w:styleId="Caption">
     <w:name w:val="Caption"/>
     <w:basedOn w:val="Normal"/>
     <w:qFormat/>
@@ -1116,6 +1172,33 @@
       <w:szCs w:val="24"/>
     </w:rPr>
   </w:style>
+  <w:style w:type="paragraph" w:styleId="Index">
+    <w:name w:val="Index"/>
+    <w:basedOn w:val="Normal"/>
+    <w:qFormat/>
+    <w:pPr>
+      <w:suppressLineNumbers/>
+    </w:pPr>
+    <w:rPr>
+      <w:rFonts w:cs="Lohit Devanagari"/>
+      <w:lang w:val="zxx" w:eastAsia="zxx" w:bidi="zxx"/>
+    </w:rPr>
+  </w:style>
+  <w:style w:type="paragraph" w:styleId="Titolo">
+    <w:name w:val="Titolo"/>
+    <w:basedOn w:val="Normal"/>
+    <w:next w:val="TextBody"/>
+    <w:qFormat/>
+    <w:pPr>
+      <w:keepNext w:val="true"/>
+      <w:spacing w:before="240" w:after="120"/>
+    </w:pPr>
+    <w:rPr>
+      <w:rFonts w:ascii="Liberation Sans" w:hAnsi="Liberation Sans" w:eastAsia="Noto Sans CJK SC" w:cs="Lohit Devanagari"/>
+      <w:sz w:val="28"/>
+      <w:szCs w:val="28"/>
+    </w:rPr>
+  </w:style>
   <w:style w:type="paragraph" w:styleId="Indice">
     <w:name w:val="Indice"/>
     <w:basedOn w:val="Normal"/>
@@ -1157,7 +1240,14 @@
     <w:pPr/>
     <w:rPr/>
   </w:style>
-  <w:style w:type="paragraph" w:styleId="Pidipagina">
+  <w:style w:type="paragraph" w:styleId="HeaderandFooter">
+    <w:name w:val="Header and Footer"/>
+    <w:basedOn w:val="Normal"/>
+    <w:qFormat/>
+    <w:pPr/>
+    <w:rPr/>
+  </w:style>
+  <w:style w:type="paragraph" w:styleId="Footer">
     <w:name w:val="Footer"/>
     <w:basedOn w:val="Intestazioneepidipagina"/>
     <w:pPr>
@@ -1168,7 +1258,7 @@
   </w:style>
   <w:style w:type="paragraph" w:styleId="Pidipaginaasinistra">
     <w:name w:val="Piè di pagina a sinistra"/>
-    <w:basedOn w:val="Pidipagina"/>
+    <w:basedOn w:val="Footer"/>
     <w:qFormat/>
     <w:pPr>
       <w:suppressLineNumbers/>

</xml_diff>